<commit_message>
Reports, added tooltips, captions, last bug fixes
</commit_message>
<xml_diff>
--- a/CarRent/doc/AutoRentHeaderList.docx
+++ b/CarRent/doc/AutoRentHeaderList.docx
@@ -5,13 +5,16 @@
     <w:tbl>
       <w:tblPr>
         <w:tblStyle w:val="PlainTable3"/>
+        <w:tblpPr w:leftFromText="180" w:rightFromText="180" w:horzAnchor="margin" w:tblpY="1470"/>
         <w:tblW w:w="0" w:type="auto"/>
         <w:tblLook w:val="04A0" w:firstRow="1" w:lastRow="0" w:firstColumn="1" w:lastColumn="0" w:noHBand="0" w:noVBand="1"/>
       </w:tblPr>
       <w:tblGrid>
-        <w:gridCol w:w="2167"/>
+        <w:gridCol w:w="2160"/>
+        <w:gridCol w:w="7"/>
         <w:gridCol w:w="1821"/>
-        <w:gridCol w:w="3418"/>
+        <w:gridCol w:w="2437"/>
+        <w:gridCol w:w="981"/>
         <w:gridCol w:w="2232"/>
       </w:tblGrid>
       <w:tr>
@@ -21,7 +24,8 @@
         <w:tc>
           <w:tcPr>
             <w:cnfStyle w:val="001000000100" w:firstRow="0" w:lastRow="0" w:firstColumn="1" w:lastColumn="0" w:oddVBand="0" w:evenVBand="0" w:oddHBand="0" w:evenHBand="0" w:firstRowFirstColumn="1" w:firstRowLastColumn="0" w:lastRowFirstColumn="0" w:lastRowLastColumn="0"/>
-            <w:tcW w:w="1749" w:type="dxa"/>
+            <w:tcW w:w="2167" w:type="dxa"/>
+            <w:gridSpan w:val="2"/>
           </w:tcPr>
           <w:p>
             <w:r>
@@ -31,74 +35,48 @@
         </w:tc>
         <w:tc>
           <w:tcPr>
-            <w:tcW w:w="1900" w:type="dxa"/>
+            <w:tcW w:w="1821" w:type="dxa"/>
           </w:tcPr>
           <w:p>
             <w:pPr>
               <w:cnfStyle w:val="100000000000" w:firstRow="1" w:lastRow="0" w:firstColumn="0" w:lastColumn="0" w:oddVBand="0" w:evenVBand="0" w:oddHBand="0" w:evenHBand="0" w:firstRowFirstColumn="0" w:firstRowLastColumn="0" w:lastRowFirstColumn="0" w:lastRowLastColumn="0"/>
             </w:pPr>
-            <w:proofErr w:type="spellStart"/>
             <w:r>
               <w:t>Mark</w:t>
             </w:r>
             <w:r>
               <w:t>ė</w:t>
             </w:r>
-            <w:proofErr w:type="spellEnd"/>
             <w:r>
-              <w:t xml:space="preserve"> </w:t>
+              <w:t xml:space="preserve"> ir Modelis</w:t>
             </w:r>
-            <w:proofErr w:type="spellStart"/>
-            <w:r>
-              <w:t>ir</w:t>
-            </w:r>
-            <w:proofErr w:type="spellEnd"/>
-            <w:r>
-              <w:t xml:space="preserve"> </w:t>
-            </w:r>
-            <w:proofErr w:type="spellStart"/>
-            <w:r>
-              <w:t>Modelis</w:t>
-            </w:r>
-            <w:proofErr w:type="spellEnd"/>
           </w:p>
         </w:tc>
         <w:tc>
           <w:tcPr>
-            <w:tcW w:w="3704" w:type="dxa"/>
+            <w:tcW w:w="3418" w:type="dxa"/>
+            <w:gridSpan w:val="2"/>
           </w:tcPr>
           <w:p>
             <w:pPr>
               <w:cnfStyle w:val="100000000000" w:firstRow="1" w:lastRow="0" w:firstColumn="0" w:lastColumn="0" w:oddVBand="0" w:evenVBand="0" w:oddHBand="0" w:evenHBand="0" w:firstRowFirstColumn="0" w:firstRowLastColumn="0" w:lastRowFirstColumn="0" w:lastRowLastColumn="0"/>
             </w:pPr>
-            <w:proofErr w:type="spellStart"/>
             <w:r>
-              <w:t>Nuomos</w:t>
+              <w:t>Nuomos periodas</w:t>
             </w:r>
-            <w:proofErr w:type="spellEnd"/>
-            <w:r>
-              <w:t xml:space="preserve"> </w:t>
-            </w:r>
-            <w:proofErr w:type="spellStart"/>
-            <w:r>
-              <w:t>periodas</w:t>
-            </w:r>
-            <w:proofErr w:type="spellEnd"/>
           </w:p>
         </w:tc>
         <w:tc>
           <w:tcPr>
-            <w:tcW w:w="2285" w:type="dxa"/>
+            <w:tcW w:w="2232" w:type="dxa"/>
           </w:tcPr>
           <w:p>
             <w:pPr>
               <w:cnfStyle w:val="100000000000" w:firstRow="1" w:lastRow="0" w:firstColumn="0" w:lastColumn="0" w:oddVBand="0" w:evenVBand="0" w:oddHBand="0" w:evenHBand="0" w:firstRowFirstColumn="0" w:firstRowLastColumn="0" w:lastRowFirstColumn="0" w:lastRowLastColumn="0"/>
             </w:pPr>
-            <w:proofErr w:type="spellStart"/>
             <w:r>
               <w:t>Klientas</w:t>
             </w:r>
-            <w:proofErr w:type="spellEnd"/>
           </w:p>
         </w:tc>
       </w:tr>
@@ -109,20 +87,21 @@
         </w:trPr>
         <w:sdt>
           <w:sdtPr>
+            <w:alias w:val="#Nav: /AutoRentHeader/CarNo"/>
+            <w:tag w:val="#Nav: AutoRentHeaderList/50235"/>
             <w:id w:val="1301806353"/>
             <w:placeholder>
               <w:docPart w:val="DefaultPlaceholder_-1854013440"/>
             </w:placeholder>
             <w:dataBinding w:prefixMappings="xmlns:ns0='urn:microsoft-dynamics-nav/reports/AutoRentHeaderList/50235/'" w:xpath="/ns0:NavWordReportXmlPart[1]/ns0:AutoRentHeader[1]/ns0:CarNo[1]" w:storeItemID="{3A569A25-4C17-40A1-B835-E25B892E4F8B}"/>
             <w:text/>
-            <w:alias w:val="#Nav: /AutoRentHeader/CarNo"/>
-            <w:tag w:val="#Nav: AutoRentHeaderList/50235"/>
           </w:sdtPr>
           <w:sdtContent>
             <w:tc>
               <w:tcPr>
                 <w:cnfStyle w:val="001000000000" w:firstRow="0" w:lastRow="0" w:firstColumn="1" w:lastColumn="0" w:oddVBand="0" w:evenVBand="0" w:oddHBand="0" w:evenHBand="0" w:firstRowFirstColumn="0" w:firstRowLastColumn="0" w:lastRowFirstColumn="0" w:lastRowLastColumn="0"/>
-                <w:tcW w:w="1749" w:type="dxa"/>
+                <w:tcW w:w="2167" w:type="dxa"/>
+                <w:gridSpan w:val="2"/>
               </w:tcPr>
               <w:p>
                 <w:r>
@@ -134,7 +113,7 @@
         </w:sdt>
         <w:tc>
           <w:tcPr>
-            <w:tcW w:w="1900" w:type="dxa"/>
+            <w:tcW w:w="1821" w:type="dxa"/>
           </w:tcPr>
           <w:p>
             <w:pPr>
@@ -142,14 +121,14 @@
             </w:pPr>
             <w:sdt>
               <w:sdtPr>
+                <w:alias w:val="#Nav: /AutoRentHeader/Auto/Brand_Auto"/>
+                <w:tag w:val="#Nav: AutoRentHeaderList/50235"/>
                 <w:id w:val="-177503484"/>
                 <w:placeholder>
                   <w:docPart w:val="DefaultPlaceholder_-1854013440"/>
                 </w:placeholder>
                 <w:dataBinding w:prefixMappings="xmlns:ns0='urn:microsoft-dynamics-nav/reports/AutoRentHeaderList/50235/'" w:xpath="/ns0:NavWordReportXmlPart[1]/ns0:AutoRentHeader[1]/ns0:Auto[1]/ns0:Brand_Auto[1]" w:storeItemID="{3A569A25-4C17-40A1-B835-E25B892E4F8B}"/>
                 <w:text/>
-                <w:alias w:val="#Nav: /AutoRentHeader/Auto/Brand_Auto"/>
-                <w:tag w:val="#Nav: AutoRentHeaderList/50235"/>
               </w:sdtPr>
               <w:sdtContent>
                 <w:proofErr w:type="spellStart"/>
@@ -164,14 +143,14 @@
             </w:r>
             <w:sdt>
               <w:sdtPr>
+                <w:alias w:val="#Nav: /AutoRentHeader/Auto/Model_Auto"/>
+                <w:tag w:val="#Nav: AutoRentHeaderList/50235"/>
                 <w:id w:val="-1245633579"/>
                 <w:placeholder>
                   <w:docPart w:val="DefaultPlaceholder_-1854013440"/>
                 </w:placeholder>
                 <w:dataBinding w:prefixMappings="xmlns:ns0='urn:microsoft-dynamics-nav/reports/AutoRentHeaderList/50235/'" w:xpath="/ns0:NavWordReportXmlPart[1]/ns0:AutoRentHeader[1]/ns0:Auto[1]/ns0:Model_Auto[1]" w:storeItemID="{3A569A25-4C17-40A1-B835-E25B892E4F8B}"/>
                 <w:text/>
-                <w:alias w:val="#Nav: /AutoRentHeader/Auto/Model_Auto"/>
-                <w:tag w:val="#Nav: AutoRentHeaderList/50235"/>
               </w:sdtPr>
               <w:sdtContent>
                 <w:proofErr w:type="spellStart"/>
@@ -185,19 +164,20 @@
         </w:tc>
         <w:sdt>
           <w:sdtPr>
+            <w:alias w:val="#Nav: /AutoRentHeader/ReservationPeriod"/>
+            <w:tag w:val="#Nav: AutoRentHeaderList/50235"/>
             <w:id w:val="-1949305920"/>
             <w:placeholder>
               <w:docPart w:val="DefaultPlaceholder_-1854013440"/>
             </w:placeholder>
             <w:dataBinding w:prefixMappings="xmlns:ns0='urn:microsoft-dynamics-nav/reports/AutoRentHeaderList/50235/'" w:xpath="/ns0:NavWordReportXmlPart[1]/ns0:AutoRentHeader[1]/ns0:ReservationPeriod[1]" w:storeItemID="{3A569A25-4C17-40A1-B835-E25B892E4F8B}"/>
             <w:text/>
-            <w:alias w:val="#Nav: /AutoRentHeader/ReservationPeriod"/>
-            <w:tag w:val="#Nav: AutoRentHeaderList/50235"/>
           </w:sdtPr>
           <w:sdtContent>
             <w:tc>
               <w:tcPr>
-                <w:tcW w:w="3704" w:type="dxa"/>
+                <w:tcW w:w="3418" w:type="dxa"/>
+                <w:gridSpan w:val="2"/>
               </w:tcPr>
               <w:p>
                 <w:pPr>
@@ -214,19 +194,19 @@
         </w:sdt>
         <w:sdt>
           <w:sdtPr>
+            <w:alias w:val="#Nav: /AutoRentHeader/Customer/Name_Customer"/>
+            <w:tag w:val="#Nav: AutoRentHeaderList/50235"/>
             <w:id w:val="650801492"/>
             <w:placeholder>
               <w:docPart w:val="DefaultPlaceholder_-1854013440"/>
             </w:placeholder>
             <w:dataBinding w:prefixMappings="xmlns:ns0='urn:microsoft-dynamics-nav/reports/AutoRentHeaderList/50235/'" w:xpath="/ns0:NavWordReportXmlPart[1]/ns0:AutoRentHeader[1]/ns0:Customer[1]/ns0:Name_Customer[1]" w:storeItemID="{3A569A25-4C17-40A1-B835-E25B892E4F8B}"/>
             <w:text/>
-            <w:alias w:val="#Nav: /AutoRentHeader/Customer/Name_Customer"/>
-            <w:tag w:val="#Nav: AutoRentHeaderList/50235"/>
           </w:sdtPr>
           <w:sdtContent>
             <w:tc>
               <w:tcPr>
-                <w:tcW w:w="2285" w:type="dxa"/>
+                <w:tcW w:w="2232" w:type="dxa"/>
               </w:tcPr>
               <w:p>
                 <w:pPr>
@@ -247,7 +227,7 @@
           <w:tcPr>
             <w:cnfStyle w:val="001000000000" w:firstRow="0" w:lastRow="0" w:firstColumn="1" w:lastColumn="0" w:oddVBand="0" w:evenVBand="0" w:oddHBand="0" w:evenHBand="0" w:firstRowFirstColumn="0" w:firstRowLastColumn="0" w:lastRowFirstColumn="0" w:lastRowLastColumn="0"/>
             <w:tcW w:w="9638" w:type="dxa"/>
-            <w:gridSpan w:val="4"/>
+            <w:gridSpan w:val="6"/>
             <w:shd w:val="clear" w:color="auto" w:fill="C1E4F5" w:themeFill="accent1" w:themeFillTint="33"/>
           </w:tcPr>
           <w:p>
@@ -258,77 +238,20 @@
                 <w:iCs/>
               </w:rPr>
             </w:pPr>
-            <w:proofErr w:type="spellStart"/>
             <w:r>
               <w:rPr>
                 <w:i/>
                 <w:iCs/>
               </w:rPr>
-              <w:t>U</w:t>
+              <w:t>Užsakytos praslaugos</w:t>
             </w:r>
             <w:r>
               <w:rPr>
                 <w:i/>
                 <w:iCs/>
               </w:rPr>
-              <w:t>ž</w:t>
+              <w:t xml:space="preserve"> ir priedai</w:t>
             </w:r>
-            <w:r>
-              <w:rPr>
-                <w:i/>
-                <w:iCs/>
-              </w:rPr>
-              <w:t>sakytos</w:t>
-            </w:r>
-            <w:proofErr w:type="spellEnd"/>
-            <w:r>
-              <w:rPr>
-                <w:i/>
-                <w:iCs/>
-              </w:rPr>
-              <w:t xml:space="preserve"> </w:t>
-            </w:r>
-            <w:proofErr w:type="spellStart"/>
-            <w:r>
-              <w:rPr>
-                <w:i/>
-                <w:iCs/>
-              </w:rPr>
-              <w:t>praslaugos</w:t>
-            </w:r>
-            <w:proofErr w:type="spellEnd"/>
-            <w:r>
-              <w:rPr>
-                <w:i/>
-                <w:iCs/>
-              </w:rPr>
-              <w:t xml:space="preserve"> </w:t>
-            </w:r>
-            <w:proofErr w:type="spellStart"/>
-            <w:r>
-              <w:rPr>
-                <w:i/>
-                <w:iCs/>
-              </w:rPr>
-              <w:t>ir</w:t>
-            </w:r>
-            <w:proofErr w:type="spellEnd"/>
-            <w:r>
-              <w:rPr>
-                <w:i/>
-                <w:iCs/>
-              </w:rPr>
-              <w:t xml:space="preserve"> </w:t>
-            </w:r>
-            <w:proofErr w:type="spellStart"/>
-            <w:r>
-              <w:rPr>
-                <w:i/>
-                <w:iCs/>
-              </w:rPr>
-              <w:t>priedai</w:t>
-            </w:r>
-            <w:proofErr w:type="spellEnd"/>
           </w:p>
         </w:tc>
       </w:tr>
@@ -339,22 +262,21 @@
         <w:tc>
           <w:tcPr>
             <w:cnfStyle w:val="001000000000" w:firstRow="0" w:lastRow="0" w:firstColumn="1" w:lastColumn="0" w:oddVBand="0" w:evenVBand="0" w:oddHBand="0" w:evenHBand="0" w:firstRowFirstColumn="0" w:firstRowLastColumn="0" w:lastRowFirstColumn="0" w:lastRowLastColumn="0"/>
-            <w:tcW w:w="1749" w:type="dxa"/>
+            <w:tcW w:w="2167" w:type="dxa"/>
+            <w:gridSpan w:val="2"/>
           </w:tcPr>
           <w:p>
             <w:pPr>
               <w:jc w:val="center"/>
             </w:pPr>
-            <w:proofErr w:type="spellStart"/>
             <w:r>
               <w:t>Pavadinimas</w:t>
             </w:r>
-            <w:proofErr w:type="spellEnd"/>
           </w:p>
         </w:tc>
         <w:tc>
           <w:tcPr>
-            <w:tcW w:w="1900" w:type="dxa"/>
+            <w:tcW w:w="1821" w:type="dxa"/>
           </w:tcPr>
           <w:p>
             <w:pPr>
@@ -378,7 +300,8 @@
         </w:tc>
         <w:tc>
           <w:tcPr>
-            <w:tcW w:w="3704" w:type="dxa"/>
+            <w:tcW w:w="3418" w:type="dxa"/>
+            <w:gridSpan w:val="2"/>
           </w:tcPr>
           <w:p>
             <w:pPr>
@@ -400,7 +323,7 @@
         </w:tc>
         <w:tc>
           <w:tcPr>
-            <w:tcW w:w="2285" w:type="dxa"/>
+            <w:tcW w:w="2232" w:type="dxa"/>
           </w:tcPr>
           <w:p>
             <w:pPr>
@@ -426,24 +349,21 @@
           <w:rPr>
             <w:b w:val="0"/>
             <w:bCs w:val="0"/>
+            <w:caps w:val="0"/>
           </w:rPr>
+          <w:alias w:val="#Nav: /AutoRentHeader/AutoRentLine"/>
+          <w:tag w:val="#Nav: AutoRentHeaderList/50235"/>
           <w:id w:val="-1297525653"/>
           <w15:dataBinding w:prefixMappings="xmlns:ns0='urn:microsoft-dynamics-nav/reports/AutoRentHeaderList/50235/'" w:xpath="/ns0:NavWordReportXmlPart[1]/ns0:AutoRentHeader[1]/ns0:AutoRentLine" w:storeItemID="{3A569A25-4C17-40A1-B835-E25B892E4F8B}"/>
           <w15:repeatingSection/>
-          <w:alias w:val="#Nav: /AutoRentHeader/AutoRentLine"/>
-          <w:tag w:val="#Nav: AutoRentHeaderList/50235"/>
         </w:sdtPr>
-        <w:sdtEndPr>
-          <w:rPr>
-            <w:caps w:val="0"/>
-          </w:rPr>
-        </w:sdtEndPr>
         <w:sdtContent>
           <w:sdt>
             <w:sdtPr>
               <w:rPr>
                 <w:b w:val="0"/>
                 <w:bCs w:val="0"/>
+                <w:caps w:val="0"/>
               </w:rPr>
               <w:id w:val="-1172331931"/>
               <w:placeholder>
@@ -451,11 +371,6 @@
               </w:placeholder>
               <w15:repeatingSectionItem/>
             </w:sdtPr>
-            <w:sdtEndPr>
-              <w:rPr>
-                <w:caps w:val="0"/>
-              </w:rPr>
-            </w:sdtEndPr>
             <w:sdtContent>
               <w:tr>
                 <w:sdt>
@@ -463,21 +378,30 @@
                     <w:rPr>
                       <w:b w:val="0"/>
                       <w:bCs w:val="0"/>
+                      <w:caps w:val="0"/>
                     </w:rPr>
+                    <w:alias w:val="#Nav: /AutoRentHeader/AutoRentLine/LineDescription"/>
+                    <w:tag w:val="#Nav: AutoRentHeaderList/50235"/>
                     <w:id w:val="-937758929"/>
                     <w:placeholder>
                       <w:docPart w:val="DefaultPlaceholder_-1854013440"/>
                     </w:placeholder>
                     <w:dataBinding w:prefixMappings="xmlns:ns0='urn:microsoft-dynamics-nav/reports/AutoRentHeaderList/50235/'" w:xpath="/ns0:NavWordReportXmlPart[1]/ns0:AutoRentHeader[1]/ns0:AutoRentLine[1]/ns0:LineDescription[1]" w:storeItemID="{3A569A25-4C17-40A1-B835-E25B892E4F8B}"/>
                     <w:text/>
-                    <w:alias w:val="#Nav: /AutoRentHeader/AutoRentLine/LineDescription"/>
-                    <w:tag w:val="#Nav: AutoRentHeaderList/50235"/>
                   </w:sdtPr>
+                  <w:sdtEndPr>
+                    <w:rPr>
+                      <w:b/>
+                      <w:bCs/>
+                      <w:caps/>
+                    </w:rPr>
+                  </w:sdtEndPr>
                   <w:sdtContent>
                     <w:tc>
                       <w:tcPr>
                         <w:cnfStyle w:val="001000000000" w:firstRow="0" w:lastRow="0" w:firstColumn="1" w:lastColumn="0" w:oddVBand="0" w:evenVBand="0" w:oddHBand="0" w:evenHBand="0" w:firstRowFirstColumn="0" w:firstRowLastColumn="0" w:lastRowFirstColumn="0" w:lastRowLastColumn="0"/>
-                        <w:tcW w:w="1749" w:type="dxa"/>
+                        <w:tcW w:w="2167" w:type="dxa"/>
+                        <w:gridSpan w:val="2"/>
                       </w:tcPr>
                       <w:p>
                         <w:pPr>
@@ -500,19 +424,19 @@
                 </w:sdt>
                 <w:sdt>
                   <w:sdtPr>
+                    <w:alias w:val="#Nav: /AutoRentHeader/AutoRentLine/Quantity"/>
+                    <w:tag w:val="#Nav: AutoRentHeaderList/50235"/>
                     <w:id w:val="1840418186"/>
                     <w:placeholder>
                       <w:docPart w:val="DefaultPlaceholder_-1854013440"/>
                     </w:placeholder>
                     <w:dataBinding w:prefixMappings="xmlns:ns0='urn:microsoft-dynamics-nav/reports/AutoRentHeaderList/50235/'" w:xpath="/ns0:NavWordReportXmlPart[1]/ns0:AutoRentHeader[1]/ns0:AutoRentLine[1]/ns0:Quantity[1]" w:storeItemID="{3A569A25-4C17-40A1-B835-E25B892E4F8B}"/>
                     <w:text/>
-                    <w:alias w:val="#Nav: /AutoRentHeader/AutoRentLine/Quantity"/>
-                    <w:tag w:val="#Nav: AutoRentHeaderList/50235"/>
                   </w:sdtPr>
                   <w:sdtContent>
                     <w:tc>
                       <w:tcPr>
-                        <w:tcW w:w="1900" w:type="dxa"/>
+                        <w:tcW w:w="1821" w:type="dxa"/>
                       </w:tcPr>
                       <w:p>
                         <w:pPr>
@@ -528,19 +452,20 @@
                 </w:sdt>
                 <w:sdt>
                   <w:sdtPr>
+                    <w:alias w:val="#Nav: /AutoRentHeader/AutoRentLine/Price"/>
+                    <w:tag w:val="#Nav: AutoRentHeaderList/50235"/>
                     <w:id w:val="-1896503071"/>
                     <w:placeholder>
                       <w:docPart w:val="DefaultPlaceholder_-1854013440"/>
                     </w:placeholder>
                     <w:dataBinding w:prefixMappings="xmlns:ns0='urn:microsoft-dynamics-nav/reports/AutoRentHeaderList/50235/'" w:xpath="/ns0:NavWordReportXmlPart[1]/ns0:AutoRentHeader[1]/ns0:AutoRentLine[1]/ns0:Price[1]" w:storeItemID="{3A569A25-4C17-40A1-B835-E25B892E4F8B}"/>
                     <w:text/>
-                    <w:alias w:val="#Nav: /AutoRentHeader/AutoRentLine/Price"/>
-                    <w:tag w:val="#Nav: AutoRentHeaderList/50235"/>
                   </w:sdtPr>
                   <w:sdtContent>
                     <w:tc>
                       <w:tcPr>
-                        <w:tcW w:w="3704" w:type="dxa"/>
+                        <w:tcW w:w="3418" w:type="dxa"/>
+                        <w:gridSpan w:val="2"/>
                       </w:tcPr>
                       <w:p>
                         <w:pPr>
@@ -556,19 +481,19 @@
                 </w:sdt>
                 <w:sdt>
                   <w:sdtPr>
-                    <w:id w:val="-1134568068"/>
+                    <w:alias w:val="#Nav: /AutoRentHeader/AutoRentLine/Sum"/>
+                    <w:tag w:val="#Nav: AutoRentHeaderList/50235"/>
+                    <w:id w:val="528996960"/>
                     <w:placeholder>
                       <w:docPart w:val="DefaultPlaceholder_-1854013440"/>
                     </w:placeholder>
-                    <w:dataBinding w:prefixMappings="xmlns:ns0='urn:microsoft-dynamics-nav/reports/AutoRentHeaderList/50235/'" w:xpath="/ns0:NavWordReportXmlPart[1]/ns0:AutoRentHeader[1]/ns0:AutoRentLine[1]/ns0:Price[1]" w:storeItemID="{3A569A25-4C17-40A1-B835-E25B892E4F8B}"/>
+                    <w:dataBinding w:prefixMappings="xmlns:ns0='urn:microsoft-dynamics-nav/reports/AutoRentHeaderList/50235/'" w:xpath="/ns0:NavWordReportXmlPart[1]/ns0:AutoRentHeader[1]/ns0:AutoRentLine[1]/ns0:Sum[1]" w:storeItemID="{3A569A25-4C17-40A1-B835-E25B892E4F8B}"/>
                     <w:text/>
-                    <w:alias w:val="#Nav: /AutoRentHeader/AutoRentLine/Price"/>
-                    <w:tag w:val="#Nav: AutoRentHeaderList/50235"/>
                   </w:sdtPr>
                   <w:sdtContent>
                     <w:tc>
                       <w:tcPr>
-                        <w:tcW w:w="2285" w:type="dxa"/>
+                        <w:tcW w:w="2232" w:type="dxa"/>
                       </w:tcPr>
                       <w:p>
                         <w:pPr>
@@ -576,7 +501,7 @@
                           <w:cnfStyle w:val="000000000000" w:firstRow="0" w:lastRow="0" w:firstColumn="0" w:lastColumn="0" w:oddVBand="0" w:evenVBand="0" w:oddHBand="0" w:evenHBand="0" w:firstRowFirstColumn="0" w:firstRowLastColumn="0" w:lastRowFirstColumn="0" w:lastRowLastColumn="0"/>
                         </w:pPr>
                         <w:r>
-                          <w:t>Price</w:t>
+                          <w:t>Sum</w:t>
                         </w:r>
                       </w:p>
                     </w:tc>
@@ -587,8 +512,255 @@
           </w:sdt>
         </w:sdtContent>
       </w:sdt>
+      <w:tr>
+        <w:trPr>
+          <w:cnfStyle w:val="000000100000" w:firstRow="0" w:lastRow="0" w:firstColumn="0" w:lastColumn="0" w:oddVBand="0" w:evenVBand="0" w:oddHBand="1" w:evenHBand="0" w:firstRowFirstColumn="0" w:firstRowLastColumn="0" w:lastRowFirstColumn="0" w:lastRowLastColumn="0"/>
+        </w:trPr>
+        <w:tc>
+          <w:tcPr>
+            <w:cnfStyle w:val="001000000000" w:firstRow="0" w:lastRow="0" w:firstColumn="1" w:lastColumn="0" w:oddVBand="0" w:evenVBand="0" w:oddHBand="0" w:evenHBand="0" w:firstRowFirstColumn="0" w:firstRowLastColumn="0" w:lastRowFirstColumn="0" w:lastRowLastColumn="0"/>
+            <w:tcW w:w="2160" w:type="dxa"/>
+            <w:shd w:val="clear" w:color="auto" w:fill="C1E4F5" w:themeFill="accent1" w:themeFillTint="33"/>
+          </w:tcPr>
+          <w:p>
+            <w:pPr>
+              <w:jc w:val="center"/>
+              <w:rPr>
+                <w:b w:val="0"/>
+                <w:bCs w:val="0"/>
+                <w:caps w:val="0"/>
+              </w:rPr>
+            </w:pPr>
+            <w:proofErr w:type="spellStart"/>
+            <w:r>
+              <w:rPr>
+                <w:b w:val="0"/>
+                <w:bCs w:val="0"/>
+                <w:caps w:val="0"/>
+              </w:rPr>
+              <w:t>Paslaugos</w:t>
+            </w:r>
+            <w:proofErr w:type="spellEnd"/>
+          </w:p>
+        </w:tc>
+        <w:tc>
+          <w:tcPr>
+            <w:tcW w:w="4265" w:type="dxa"/>
+            <w:gridSpan w:val="3"/>
+            <w:shd w:val="clear" w:color="auto" w:fill="C1E4F5" w:themeFill="accent1" w:themeFillTint="33"/>
+          </w:tcPr>
+          <w:p>
+            <w:pPr>
+              <w:jc w:val="center"/>
+              <w:cnfStyle w:val="000000100000" w:firstRow="0" w:lastRow="0" w:firstColumn="0" w:lastColumn="0" w:oddVBand="0" w:evenVBand="0" w:oddHBand="1" w:evenHBand="0" w:firstRowFirstColumn="0" w:firstRowLastColumn="0" w:lastRowFirstColumn="0" w:lastRowLastColumn="0"/>
+              <w:rPr>
+                <w:caps/>
+              </w:rPr>
+            </w:pPr>
+            <w:proofErr w:type="spellStart"/>
+            <w:r>
+              <w:t>Nuoma</w:t>
+            </w:r>
+            <w:proofErr w:type="spellEnd"/>
+          </w:p>
+        </w:tc>
+        <w:tc>
+          <w:tcPr>
+            <w:tcW w:w="3213" w:type="dxa"/>
+            <w:gridSpan w:val="2"/>
+            <w:shd w:val="clear" w:color="auto" w:fill="C1E4F5" w:themeFill="accent1" w:themeFillTint="33"/>
+          </w:tcPr>
+          <w:p>
+            <w:pPr>
+              <w:jc w:val="center"/>
+              <w:cnfStyle w:val="000000100000" w:firstRow="0" w:lastRow="0" w:firstColumn="0" w:lastColumn="0" w:oddVBand="0" w:evenVBand="0" w:oddHBand="1" w:evenHBand="0" w:firstRowFirstColumn="0" w:firstRowLastColumn="0" w:lastRowFirstColumn="0" w:lastRowLastColumn="0"/>
+            </w:pPr>
+            <w:proofErr w:type="spellStart"/>
+            <w:r>
+              <w:t>Paslaugos</w:t>
+            </w:r>
+            <w:proofErr w:type="spellEnd"/>
+            <w:r>
+              <w:t xml:space="preserve"> + </w:t>
+            </w:r>
+            <w:proofErr w:type="spellStart"/>
+            <w:r>
+              <w:t>Nuoma</w:t>
+            </w:r>
+            <w:proofErr w:type="spellEnd"/>
+          </w:p>
+        </w:tc>
+      </w:tr>
+      <w:tr>
+        <w:sdt>
+          <w:sdtPr>
+            <w:alias w:val="#Nav: /TotalPrice/ServiceAmount"/>
+            <w:tag w:val="#Nav: AutoRentHeaderList/50235"/>
+            <w:id w:val="1594904021"/>
+            <w:placeholder>
+              <w:docPart w:val="DefaultPlaceholder_-1854013440"/>
+            </w:placeholder>
+            <w:dataBinding w:prefixMappings="xmlns:ns0='urn:microsoft-dynamics-nav/reports/AutoRentHeaderList/50235/'" w:xpath="/ns0:NavWordReportXmlPart[1]/ns0:TotalPrice[1]/ns0:ServiceAmount[1]" w:storeItemID="{3A569A25-4C17-40A1-B835-E25B892E4F8B}"/>
+            <w:text/>
+          </w:sdtPr>
+          <w:sdtContent>
+            <w:tc>
+              <w:tcPr>
+                <w:cnfStyle w:val="001000000000" w:firstRow="0" w:lastRow="0" w:firstColumn="1" w:lastColumn="0" w:oddVBand="0" w:evenVBand="0" w:oddHBand="0" w:evenHBand="0" w:firstRowFirstColumn="0" w:firstRowLastColumn="0" w:lastRowFirstColumn="0" w:lastRowLastColumn="0"/>
+                <w:tcW w:w="2160" w:type="dxa"/>
+                <w:shd w:val="clear" w:color="auto" w:fill="BFBFBF" w:themeFill="background1" w:themeFillShade="BF"/>
+              </w:tcPr>
+              <w:p>
+                <w:pPr>
+                  <w:jc w:val="center"/>
+                  <w:rPr>
+                    <w:b w:val="0"/>
+                    <w:bCs w:val="0"/>
+                    <w:caps w:val="0"/>
+                  </w:rPr>
+                </w:pPr>
+                <w:proofErr w:type="spellStart"/>
+                <w:r>
+                  <w:rPr>
+                    <w:b w:val="0"/>
+                    <w:bCs w:val="0"/>
+                    <w:caps w:val="0"/>
+                  </w:rPr>
+                  <w:t>ServiceAmount</w:t>
+                </w:r>
+                <w:proofErr w:type="spellEnd"/>
+              </w:p>
+            </w:tc>
+          </w:sdtContent>
+        </w:sdt>
+        <w:sdt>
+          <w:sdtPr>
+            <w:alias w:val="#Nav: /TotalPrice/RentalAmount"/>
+            <w:tag w:val="#Nav: AutoRentHeaderList/50235"/>
+            <w:id w:val="-57394869"/>
+            <w:placeholder>
+              <w:docPart w:val="DefaultPlaceholder_-1854013440"/>
+            </w:placeholder>
+            <w:dataBinding w:prefixMappings="xmlns:ns0='urn:microsoft-dynamics-nav/reports/AutoRentHeaderList/50235/'" w:xpath="/ns0:NavWordReportXmlPart[1]/ns0:TotalPrice[1]/ns0:RentalAmount[1]" w:storeItemID="{3A569A25-4C17-40A1-B835-E25B892E4F8B}"/>
+            <w:text/>
+          </w:sdtPr>
+          <w:sdtContent>
+            <w:tc>
+              <w:tcPr>
+                <w:tcW w:w="4265" w:type="dxa"/>
+                <w:gridSpan w:val="3"/>
+                <w:shd w:val="clear" w:color="auto" w:fill="BFBFBF" w:themeFill="background1" w:themeFillShade="BF"/>
+              </w:tcPr>
+              <w:p>
+                <w:pPr>
+                  <w:jc w:val="center"/>
+                  <w:cnfStyle w:val="000000000000" w:firstRow="0" w:lastRow="0" w:firstColumn="0" w:lastColumn="0" w:oddVBand="0" w:evenVBand="0" w:oddHBand="0" w:evenHBand="0" w:firstRowFirstColumn="0" w:firstRowLastColumn="0" w:lastRowFirstColumn="0" w:lastRowLastColumn="0"/>
+                </w:pPr>
+                <w:proofErr w:type="spellStart"/>
+                <w:r>
+                  <w:t>RentalAmount</w:t>
+                </w:r>
+                <w:proofErr w:type="spellEnd"/>
+              </w:p>
+            </w:tc>
+          </w:sdtContent>
+        </w:sdt>
+        <w:sdt>
+          <w:sdtPr>
+            <w:id w:val="-2054601835"/>
+            <w:placeholder>
+              <w:docPart w:val="DefaultPlaceholder_-1854013440"/>
+            </w:placeholder>
+            <w:dataBinding w:prefixMappings="xmlns:ns0='urn:microsoft-dynamics-nav/reports/AutoRentHeaderList/50235/'" w:xpath="/ns0:NavWordReportXmlPart[1]/ns0:AutoRentHeader[1]/ns0:Rent_Price[1]" w:storeItemID="{3A569A25-4C17-40A1-B835-E25B892E4F8B}"/>
+            <w:text/>
+            <w:alias w:val="#Nav: /AutoRentHeader/Rent_Price"/>
+            <w:tag w:val="#Nav: AutoRentHeaderList/50235"/>
+          </w:sdtPr>
+          <w:sdtContent>
+            <w:tc>
+              <w:tcPr>
+                <w:tcW w:w="3213" w:type="dxa"/>
+                <w:gridSpan w:val="2"/>
+                <w:shd w:val="clear" w:color="auto" w:fill="BFBFBF" w:themeFill="background1" w:themeFillShade="BF"/>
+              </w:tcPr>
+              <w:p>
+                <w:pPr>
+                  <w:jc w:val="center"/>
+                  <w:cnfStyle w:val="000000000000" w:firstRow="0" w:lastRow="0" w:firstColumn="0" w:lastColumn="0" w:oddVBand="0" w:evenVBand="0" w:oddHBand="0" w:evenHBand="0" w:firstRowFirstColumn="0" w:firstRowLastColumn="0" w:lastRowFirstColumn="0" w:lastRowLastColumn="0"/>
+                </w:pPr>
+                <w:proofErr w:type="spellStart"/>
+                <w:r>
+                  <w:t>Rent_Price</w:t>
+                </w:r>
+                <w:proofErr w:type="spellEnd"/>
+              </w:p>
+            </w:tc>
+          </w:sdtContent>
+        </w:sdt>
+      </w:tr>
     </w:tbl>
-    <w:p/>
+    <w:p>
+      <w:pPr>
+        <w:jc w:val="center"/>
+        <w:rPr>
+          <w:b/>
+          <w:bCs/>
+          <w:sz w:val="36"/>
+          <w:szCs w:val="36"/>
+        </w:rPr>
+      </w:pPr>
+      <w:proofErr w:type="spellStart"/>
+      <w:r>
+        <w:rPr>
+          <w:b/>
+          <w:bCs/>
+          <w:sz w:val="36"/>
+          <w:szCs w:val="36"/>
+        </w:rPr>
+        <w:t>Automobilio</w:t>
+      </w:r>
+      <w:proofErr w:type="spellEnd"/>
+      <w:r>
+        <w:rPr>
+          <w:b/>
+          <w:bCs/>
+          <w:sz w:val="36"/>
+          <w:szCs w:val="36"/>
+        </w:rPr>
+        <w:t xml:space="preserve"> </w:t>
+      </w:r>
+      <w:proofErr w:type="spellStart"/>
+      <w:r>
+        <w:rPr>
+          <w:b/>
+          <w:bCs/>
+          <w:sz w:val="36"/>
+          <w:szCs w:val="36"/>
+        </w:rPr>
+        <w:t>nuomos</w:t>
+      </w:r>
+      <w:proofErr w:type="spellEnd"/>
+      <w:r>
+        <w:rPr>
+          <w:b/>
+          <w:bCs/>
+          <w:sz w:val="36"/>
+          <w:szCs w:val="36"/>
+        </w:rPr>
+        <w:t xml:space="preserve"> </w:t>
+      </w:r>
+      <w:proofErr w:type="spellStart"/>
+      <w:r>
+        <w:rPr>
+          <w:b/>
+          <w:bCs/>
+          <w:sz w:val="36"/>
+          <w:szCs w:val="36"/>
+        </w:rPr>
+        <w:t>sutartis</w:t>
+      </w:r>
+      <w:proofErr w:type="spellEnd"/>
+    </w:p>
     <w:sectPr>
       <w:pgSz w:w="11906" w:h="16838"/>
       <w:pgMar w:top="1701" w:right="1134" w:bottom="1701" w:left="1134" w:header="708" w:footer="708" w:gutter="0"/>
@@ -1587,18 +1759,26 @@
   <w:rsids>
     <w:rsidRoot w:val="00655335"/>
     <w:rsid w:val="00095176"/>
+    <w:rsid w:val="00103A17"/>
+    <w:rsid w:val="00190F4C"/>
+    <w:rsid w:val="00237C73"/>
+    <w:rsid w:val="002E10A5"/>
     <w:rsid w:val="00316D38"/>
     <w:rsid w:val="00430C08"/>
     <w:rsid w:val="004C7A9B"/>
     <w:rsid w:val="00553F7A"/>
+    <w:rsid w:val="005A1288"/>
     <w:rsid w:val="00655335"/>
     <w:rsid w:val="006C4990"/>
     <w:rsid w:val="00787192"/>
     <w:rsid w:val="008973CA"/>
     <w:rsid w:val="009D2188"/>
     <w:rsid w:val="00AF4B84"/>
+    <w:rsid w:val="00B739D8"/>
     <w:rsid w:val="00D844AB"/>
+    <w:rsid w:val="00DD0137"/>
     <w:rsid w:val="00E119BA"/>
+    <w:rsid w:val="00FE7DC6"/>
     <w:rsid w:val="00FF0A0B"/>
   </w:rsids>
   <m:mathPr>
@@ -2457,6 +2637,8 @@
  
          < D o c u m e n t N o > D o c u m e n t N o < / D o c u m e n t N o >   
+         < R e n t _ P r i c e > R e n t _ P r i c e < / R e n t _ P r i c e > + 
          < R e s e r v a t i o n P e r i o d > R e s e r v a t i o n P e r i o d < / R e s e r v a t i o n P e r i o d >   
          < A u t o R e n t L i n e > @@ -2486,6 +2668,14 @@
          < / A u t o >   
      < / A u t o R e n t H e a d e r > + 
+     < T o t a l P r i c e > + 
+         < R e n t a l A m o u n t > R e n t a l A m o u n t < / R e n t a l A m o u n t > + 
+         < S e r v i c e A m o u n t > S e r v i c e A m o u n t < / S e r v i c e A m o u n t > + 
+     < / T o t a l P r i c e >   
  < / N a v W o r d R e p o r t X m l P a r t > 
 </file>

</xml_diff>